<commit_message>
Cambios diccionario de funciones
</commit_message>
<xml_diff>
--- a/Documentos/Poyecto de grado Sanambiente v2.docx
+++ b/Documentos/Poyecto de grado Sanambiente v2.docx
@@ -741,13 +741,8 @@
       <w:pPr>
         <w:ind w:firstLine="720"/>
       </w:pPr>
-      <w:proofErr w:type="gramStart"/>
-      <w:r>
-        <w:t>Specifically</w:t>
-      </w:r>
-      <w:proofErr w:type="gramEnd"/>
-      <w:r>
-        <w:t xml:space="preserve"> to establish the communication protocols and the necessary configuration for said connection, reception of the data and storage thereof. In order to achieve an improvement in efficiency and streamline processes, ensuring better and data protection during said processes. The software was framed in the type of deductive research. A series of data collection techniques were used, specifically through consultations and interviews with the client about procedures that are performed in each of the processes currently.</w:t>
+      <w:r>
+        <w:t>Specifically to establish the communication protocols and the necessary configuration for said connection, reception of the data and storage thereof. In order to achieve an improvement in efficiency and streamline processes, ensuring better and data protection during said processes. The software was framed in the type of deductive research. A series of data collection techniques were used, specifically through consultations and interviews with the client about procedures that are performed in each of the processes currently.</w:t>
       </w:r>
     </w:p>
     <w:p>
@@ -1653,88 +1648,69 @@
           <w:lang w:val="es-ES" w:eastAsia="es-CO"/>
         </w:rPr>
       </w:pPr>
-      <w:proofErr w:type="spellStart"/>
       <w:r>
         <w:rPr>
           <w:lang w:val="es-CO"/>
         </w:rPr>
-        <w:t>Antecendentes</w:t>
-      </w:r>
-      <w:proofErr w:type="spellEnd"/>
-      <w:r>
-        <w:fldChar w:fldCharType="begin"/>
-      </w:r>
-      <w:r>
-        <w:rPr>
-          <w:lang w:val="es-CO"/>
-        </w:rPr>
-        <w:instrText xml:space="preserve"> HYPERLINK \l "_Toc410628921" </w:instrText>
-      </w:r>
-      <w:r>
-        <w:fldChar w:fldCharType="separate"/>
-      </w:r>
-      <w:r>
-        <w:rPr>
-          <w:noProof/>
-          <w:webHidden/>
-          <w:lang w:val="es-ES"/>
-        </w:rPr>
-        <w:tab/>
-      </w:r>
-      <w:r>
-        <w:rPr>
-          <w:noProof/>
-          <w:webHidden/>
-          <w:lang w:val="es-ES"/>
-        </w:rPr>
-        <w:fldChar w:fldCharType="begin"/>
-      </w:r>
-      <w:r>
-        <w:rPr>
-          <w:noProof/>
-          <w:webHidden/>
-          <w:lang w:val="es-ES"/>
-        </w:rPr>
-        <w:instrText xml:space="preserve"> PAGEREF _Toc410628921 \h </w:instrText>
-      </w:r>
-      <w:r>
-        <w:rPr>
-          <w:noProof/>
-          <w:webHidden/>
-          <w:lang w:val="es-ES"/>
-        </w:rPr>
-      </w:r>
-      <w:r>
-        <w:rPr>
-          <w:noProof/>
-          <w:webHidden/>
-          <w:lang w:val="es-ES"/>
-        </w:rPr>
-        <w:fldChar w:fldCharType="separate"/>
-      </w:r>
-      <w:r>
-        <w:rPr>
-          <w:noProof/>
-          <w:webHidden/>
-          <w:lang w:val="es-ES"/>
-        </w:rPr>
-        <w:t>1</w:t>
-      </w:r>
-      <w:r>
-        <w:rPr>
-          <w:noProof/>
-          <w:webHidden/>
-          <w:lang w:val="es-ES"/>
-        </w:rPr>
-        <w:fldChar w:fldCharType="end"/>
-      </w:r>
-      <w:r>
-        <w:rPr>
-          <w:noProof/>
-          <w:lang w:val="es-ES"/>
-        </w:rPr>
-        <w:fldChar w:fldCharType="end"/>
-      </w:r>
+        <w:t>Antecedentes</w:t>
+      </w:r>
+      <w:hyperlink w:anchor="_Toc410628921" w:history="1">
+        <w:r>
+          <w:rPr>
+            <w:noProof/>
+            <w:webHidden/>
+            <w:lang w:val="es-ES"/>
+          </w:rPr>
+          <w:tab/>
+        </w:r>
+        <w:r>
+          <w:rPr>
+            <w:noProof/>
+            <w:webHidden/>
+            <w:lang w:val="es-ES"/>
+          </w:rPr>
+          <w:fldChar w:fldCharType="begin"/>
+        </w:r>
+        <w:r>
+          <w:rPr>
+            <w:noProof/>
+            <w:webHidden/>
+            <w:lang w:val="es-ES"/>
+          </w:rPr>
+          <w:instrText xml:space="preserve"> PAGEREF _Toc410628921 \h </w:instrText>
+        </w:r>
+        <w:r>
+          <w:rPr>
+            <w:noProof/>
+            <w:webHidden/>
+            <w:lang w:val="es-ES"/>
+          </w:rPr>
+        </w:r>
+        <w:r>
+          <w:rPr>
+            <w:noProof/>
+            <w:webHidden/>
+            <w:lang w:val="es-ES"/>
+          </w:rPr>
+          <w:fldChar w:fldCharType="separate"/>
+        </w:r>
+        <w:r>
+          <w:rPr>
+            <w:noProof/>
+            <w:webHidden/>
+            <w:lang w:val="es-ES"/>
+          </w:rPr>
+          <w:t>1</w:t>
+        </w:r>
+        <w:r>
+          <w:rPr>
+            <w:noProof/>
+            <w:webHidden/>
+            <w:lang w:val="es-ES"/>
+          </w:rPr>
+          <w:fldChar w:fldCharType="end"/>
+        </w:r>
+      </w:hyperlink>
     </w:p>
     <w:p>
       <w:pPr>
@@ -6461,16 +6437,7 @@
           <w:i w:val="0"/>
           <w:iCs/>
         </w:rPr>
-        <w:t>Proc</w:t>
-      </w:r>
-      <w:bookmarkStart w:id="3" w:name="_GoBack"/>
-      <w:bookmarkEnd w:id="3"/>
-      <w:r>
-        <w:rPr>
-          <w:i w:val="0"/>
-          <w:iCs/>
-        </w:rPr>
-        <w:t>eso de ICONIX.</w:t>
+        <w:t>Proceso de ICONIX.</w:t>
       </w:r>
     </w:p>
     <w:p>
@@ -6687,7 +6654,7 @@
           <w:noProof/>
         </w:rPr>
       </w:pPr>
-      <w:bookmarkStart w:id="4" w:name="_Toc10027667"/>
+      <w:bookmarkStart w:id="3" w:name="_Toc10027667"/>
       <w:r>
         <w:t>Figura</w:t>
       </w:r>
@@ -6729,7 +6696,7 @@
         </w:rPr>
         <w:t>.</w:t>
       </w:r>
-      <w:bookmarkEnd w:id="4"/>
+      <w:bookmarkEnd w:id="3"/>
     </w:p>
     <w:p>
       <w:pPr>
@@ -6780,7 +6747,7 @@
           <w:lang w:val="es-CO"/>
         </w:rPr>
       </w:pPr>
-      <w:bookmarkStart w:id="5" w:name="_Toc10027668"/>
+      <w:bookmarkStart w:id="4" w:name="_Toc10027668"/>
       <w:r>
         <w:rPr>
           <w:noProof/>
@@ -6881,7 +6848,7 @@
         </w:rPr>
         <w:t>.</w:t>
       </w:r>
-      <w:bookmarkEnd w:id="5"/>
+      <w:bookmarkEnd w:id="4"/>
     </w:p>
     <w:p>
       <w:pPr>
@@ -7046,7 +7013,7 @@
       <w:pPr>
         <w:pStyle w:val="Descripcin"/>
       </w:pPr>
-      <w:bookmarkStart w:id="6" w:name="_Toc10027669"/>
+      <w:bookmarkStart w:id="5" w:name="_Toc10027669"/>
       <w:r>
         <w:t>Figura</w:t>
       </w:r>
@@ -7079,7 +7046,7 @@
         </w:rPr>
         <w:t>.</w:t>
       </w:r>
-      <w:bookmarkEnd w:id="6"/>
+      <w:bookmarkEnd w:id="5"/>
     </w:p>
     <w:p>
       <w:pPr>
@@ -7142,7 +7109,7 @@
       <w:pPr>
         <w:pStyle w:val="Descripcin"/>
       </w:pPr>
-      <w:bookmarkStart w:id="7" w:name="_Toc10027670"/>
+      <w:bookmarkStart w:id="6" w:name="_Toc10027670"/>
       <w:r>
         <w:t>Figura</w:t>
       </w:r>
@@ -7175,7 +7142,7 @@
         </w:rPr>
         <w:t>.</w:t>
       </w:r>
-      <w:bookmarkEnd w:id="7"/>
+      <w:bookmarkEnd w:id="6"/>
     </w:p>
     <w:p>
       <w:pPr>
@@ -7465,7 +7432,7 @@
           <w:iCs/>
         </w:rPr>
       </w:pPr>
-      <w:bookmarkStart w:id="8" w:name="_Toc10027671"/>
+      <w:bookmarkStart w:id="7" w:name="_Toc10027671"/>
       <w:r>
         <w:t>Figura</w:t>
       </w:r>
@@ -7501,7 +7468,7 @@
         </w:rPr>
         <w:t>.</w:t>
       </w:r>
-      <w:bookmarkEnd w:id="8"/>
+      <w:bookmarkEnd w:id="7"/>
     </w:p>
     <w:p>
       <w:pPr>
@@ -8054,23 +8021,7 @@
       </w:r>
       <w:proofErr w:type="spellEnd"/>
       <w:r>
-        <w:t xml:space="preserve"> es el framework de CSS, </w:t>
-      </w:r>
-      <w:proofErr w:type="gramStart"/>
-      <w:r>
-        <w:t>HTML  y</w:t>
-      </w:r>
-      <w:proofErr w:type="gramEnd"/>
-      <w:r>
-        <w:t xml:space="preserve"> JavaScript más popular, que nos permite desarrollar webs que se ajustan a cualquier resolución y dispositivo. («Bootstrap 4. ¿Vale la pena actualizar? </w:t>
-      </w:r>
-      <w:proofErr w:type="gramStart"/>
-      <w:r>
-        <w:t>« Blog</w:t>
-      </w:r>
-      <w:proofErr w:type="gramEnd"/>
-      <w:r>
-        <w:t xml:space="preserve"> SEOCOM», s. f.)</w:t>
+        <w:t xml:space="preserve"> es el framework de CSS, HTML  y JavaScript más popular, que nos permite desarrollar webs que se ajustan a cualquier resolución y dispositivo. («Bootstrap 4. ¿Vale la pena actualizar? « Blog SEOCOM», s. f.)</w:t>
       </w:r>
     </w:p>
     <w:p>
@@ -8185,6 +8136,56 @@
       </w:r>
       <w:r>
         <w:t>Es un software de control de versiones diseñado por Linus Torvalds, pensando en la eficiencia y la confiabilidad del mantenimiento de versiones de aplicaciones cuando éstas tienen un gran número de archivos de código fuente. («Git», 2019)</w:t>
+      </w:r>
+    </w:p>
+    <w:p>
+      <w:pPr>
+        <w:pStyle w:val="Parrafos"/>
+        <w:numPr>
+          <w:ilvl w:val="0"/>
+          <w:numId w:val="31"/>
+        </w:numPr>
+        <w:jc w:val="left"/>
+      </w:pPr>
+      <w:proofErr w:type="spellStart"/>
+      <w:r>
+        <w:t>TypeScript</w:t>
+      </w:r>
+      <w:proofErr w:type="spellEnd"/>
+      <w:r>
+        <w:t xml:space="preserve">: </w:t>
+      </w:r>
+      <w:r>
+        <w:rPr>
+          <w:b w:val="0"/>
+          <w:bCs w:val="0"/>
+        </w:rPr>
+        <w:t xml:space="preserve">Es un lenguaje tipado de </w:t>
+      </w:r>
+      <w:proofErr w:type="spellStart"/>
+      <w:r>
+        <w:rPr>
+          <w:b w:val="0"/>
+          <w:bCs w:val="0"/>
+        </w:rPr>
+        <w:t>javascript</w:t>
+      </w:r>
+      <w:proofErr w:type="spellEnd"/>
+      <w:r>
+        <w:rPr>
+          <w:b w:val="0"/>
+          <w:bCs w:val="0"/>
+        </w:rPr>
+        <w:t xml:space="preserve"> pensado en desarrollar aplicaciones robus</w:t>
+      </w:r>
+      <w:bookmarkStart w:id="8" w:name="_GoBack"/>
+      <w:bookmarkEnd w:id="8"/>
+      <w:r>
+        <w:rPr>
+          <w:b w:val="0"/>
+          <w:bCs w:val="0"/>
+        </w:rPr>
+        <w:t>tas, aplicando clases, módulos y optimizando el flujo de desarrollo.</w:t>
       </w:r>
     </w:p>
     <w:p>
@@ -27821,18 +27822,8 @@
                 <w:sz w:val="22"/>
                 <w:szCs w:val="22"/>
               </w:rPr>
-              <w:t xml:space="preserve">(Fax - Email – </w:t>
-            </w:r>
-            <w:proofErr w:type="gramStart"/>
-            <w:r>
-              <w:rPr>
-                <w:rFonts w:ascii="Times New Roman" w:hAnsi="Times New Roman" w:cs="Times New Roman"/>
-                <w:sz w:val="22"/>
-                <w:szCs w:val="22"/>
-              </w:rPr>
-              <w:t>SMS )</w:t>
-            </w:r>
-            <w:proofErr w:type="gramEnd"/>
+              <w:t>(Fax - Email – SMS )</w:t>
+            </w:r>
           </w:p>
         </w:tc>
         <w:tc>
@@ -33660,21 +33651,7 @@
         <w:rPr>
           <w:lang w:val="es-CO"/>
         </w:rPr>
-        <w:t xml:space="preserve">Bootstrap 4. ¿Vale la pena actualizar? </w:t>
-      </w:r>
-      <w:proofErr w:type="gramStart"/>
-      <w:r>
-        <w:rPr>
-          <w:lang w:val="es-CO"/>
-        </w:rPr>
-        <w:t>« Blog</w:t>
-      </w:r>
-      <w:proofErr w:type="gramEnd"/>
-      <w:r>
-        <w:rPr>
-          <w:lang w:val="es-CO"/>
-        </w:rPr>
-        <w:t xml:space="preserve"> SEOCOM. (s. f.). Recuperado 29 de junio de 2019, de </w:t>
+        <w:t xml:space="preserve">Bootstrap 4. ¿Vale la pena actualizar? « Blog SEOCOM. (s. f.). Recuperado 29 de junio de 2019, de </w:t>
       </w:r>
       <w:hyperlink r:id="rId26" w:history="1">
         <w:r>
@@ -33738,21 +33715,7 @@
         <w:rPr>
           <w:lang w:val="es-CO"/>
         </w:rPr>
-        <w:t xml:space="preserve">Rojas, C. (s. f.). </w:t>
-      </w:r>
-      <w:proofErr w:type="gramStart"/>
-      <w:r>
-        <w:rPr>
-          <w:lang w:val="es-CO"/>
-        </w:rPr>
-        <w:t>¿ Como</w:t>
-      </w:r>
-      <w:proofErr w:type="gramEnd"/>
-      <w:r>
-        <w:rPr>
-          <w:lang w:val="es-CO"/>
-        </w:rPr>
-        <w:t xml:space="preserve"> crear un componente en Angular ? Recuperado 29 de junio de 2019, de ion-</w:t>
+        <w:t>Rojas, C. (s. f.). ¿ Como crear un componente en Angular ? Recuperado 29 de junio de 2019, de ion-</w:t>
       </w:r>
       <w:proofErr w:type="spellStart"/>
       <w:r>
@@ -34037,14 +34000,7 @@
           <w:sz w:val="20"/>
           <w:lang w:eastAsia="es-CO"/>
         </w:rPr>
-        <w:t xml:space="preserve">United States of America: </w:t>
-      </w:r>
-      <w:r>
-        <w:rPr>
-          <w:sz w:val="20"/>
-          <w:lang w:eastAsia="es-CO"/>
-        </w:rPr>
-        <w:t>Apress, p.103.</w:t>
+        <w:t>United States of America: Apress, p.103.</w:t>
       </w:r>
     </w:p>
     <w:p/>
@@ -36244,7 +36200,7 @@
   <w:abstractNum w:abstractNumId="26" w15:restartNumberingAfterBreak="0">
     <w:nsid w:val="6ECF415D"/>
     <w:multiLevelType w:val="hybridMultilevel"/>
-    <w:tmpl w:val="6400EDCE"/>
+    <w:tmpl w:val="A960661E"/>
     <w:lvl w:ilvl="0" w:tplc="04090001">
       <w:start w:val="1"/>
       <w:numFmt w:val="bullet"/>
@@ -38447,7 +38403,7 @@
 </file>
 
 <file path=customXml/itemProps1.xml><?xml version="1.0" encoding="utf-8"?>
-<ds:datastoreItem xmlns:ds="http://schemas.openxmlformats.org/officeDocument/2006/customXml" ds:itemID="{A812A9C5-67C9-4FA2-847D-F50B18F65308}">
+<ds:datastoreItem xmlns:ds="http://schemas.openxmlformats.org/officeDocument/2006/customXml" ds:itemID="{60C3DEA5-7F48-40E8-8B8A-07985883DA98}">
   <ds:schemaRefs>
     <ds:schemaRef ds:uri="http://schemas.openxmlformats.org/officeDocument/2006/bibliography"/>
   </ds:schemaRefs>

</xml_diff>